<commit_message>
feat : existance d'adhérent
</commit_message>
<xml_diff>
--- a/Liste des fonctionnalités.docx
+++ b/Liste des fonctionnalités.docx
@@ -350,6 +350,9 @@
       <w:r>
         <w:t>Exemplaire disponible</w:t>
       </w:r>
+      <w:r>
+        <w:t xml:space="preserve"> (OK)</w:t>
+      </w:r>
     </w:p>
     <w:p>
       <w:pPr>
@@ -360,19 +363,10 @@
         </w:numPr>
       </w:pPr>
       <w:r>
-        <w:t xml:space="preserve">Quota de </w:t>
-      </w:r>
-      <w:r>
-        <w:t>prêt (</w:t>
-      </w:r>
-      <w:r>
-        <w:t xml:space="preserve">nombre de livre qu’un adhérent peut prêter </w:t>
-      </w:r>
-      <w:r>
-        <w:t>simultanément</w:t>
-      </w:r>
-      <w:r>
-        <w:t xml:space="preserve"> par rapport à son profil) &gt; 0 </w:t>
+        <w:t>Adhérent existe vraiment</w:t>
+      </w:r>
+      <w:r>
+        <w:t xml:space="preserve"> (OK)</w:t>
       </w:r>
     </w:p>
     <w:p>
@@ -384,7 +378,7 @@
         </w:numPr>
       </w:pPr>
       <w:r>
-        <w:t>Adhérent existe vraiment</w:t>
+        <w:t>Adhérent abonnée</w:t>
       </w:r>
     </w:p>
     <w:p>
@@ -396,7 +390,7 @@
         </w:numPr>
       </w:pPr>
       <w:r>
-        <w:t>Adhérent abonnée</w:t>
+        <w:t xml:space="preserve">Quota de prêt (nombre de livre qu’un adhérent peut prêter simultanément par rapport à son profil) &gt; 0 </w:t>
       </w:r>
     </w:p>
     <w:p>
@@ -524,7 +518,7 @@
         <v:path o:extrusionok="f" gradientshapeok="t" o:connecttype="rect"/>
         <o:lock v:ext="edit" aspectratio="t"/>
       </v:shapetype>
-      <v:shape id="_x0000_i1037" type="#_x0000_t75" style="width:11.25pt;height:11.25pt" o:bullet="t">
+      <v:shape id="_x0000_i1033" type="#_x0000_t75" style="width:11.25pt;height:11.25pt" o:bullet="t">
         <v:imagedata r:id="rId1" o:title="msoC976"/>
       </v:shape>
     </w:pict>

</xml_diff>

<commit_message>
feat : vérifie si adhérent est abonné
</commit_message>
<xml_diff>
--- a/Liste des fonctionnalités.docx
+++ b/Liste des fonctionnalités.docx
@@ -379,6 +379,9 @@
       </w:pPr>
       <w:r>
         <w:t>Adhérent abonnée</w:t>
+      </w:r>
+      <w:r>
+        <w:t>(OK)</w:t>
       </w:r>
     </w:p>
     <w:p>
@@ -518,7 +521,7 @@
         <v:path o:extrusionok="f" gradientshapeok="t" o:connecttype="rect"/>
         <o:lock v:ext="edit" aspectratio="t"/>
       </v:shapetype>
-      <v:shape id="_x0000_i1033" type="#_x0000_t75" style="width:11.25pt;height:11.25pt" o:bullet="t">
+      <v:shape id="_x0000_i1034" type="#_x0000_t75" style="width:11.25pt;height:11.25pt" o:bullet="t">
         <v:imagedata r:id="rId1" o:title="msoC976"/>
       </v:shape>
     </w:pict>

</xml_diff>

<commit_message>
feat : vérifier nombre de quota
</commit_message>
<xml_diff>
--- a/Liste des fonctionnalités.docx
+++ b/Liste des fonctionnalités.docx
@@ -395,6 +395,9 @@
       <w:r>
         <w:t xml:space="preserve">Quota de prêt (nombre de livre qu’un adhérent peut prêter simultanément par rapport à son profil) &gt; 0 </w:t>
       </w:r>
+      <w:r>
+        <w:t>(OK)</w:t>
+      </w:r>
     </w:p>
     <w:p>
       <w:pPr>
@@ -406,6 +409,18 @@
       </w:pPr>
       <w:r>
         <w:t>Adhérent n’est pas pénalisé</w:t>
+      </w:r>
+    </w:p>
+    <w:p>
+      <w:pPr>
+        <w:pStyle w:val="Paragraphedeliste"/>
+        <w:numPr>
+          <w:ilvl w:val="0"/>
+          <w:numId w:val="7"/>
+        </w:numPr>
+      </w:pPr>
+      <w:r>
+        <w:t>Exemplaire n’est pas réservé(accepté)</w:t>
       </w:r>
     </w:p>
     <w:p>
@@ -521,7 +536,7 @@
         <v:path o:extrusionok="f" gradientshapeok="t" o:connecttype="rect"/>
         <o:lock v:ext="edit" aspectratio="t"/>
       </v:shapetype>
-      <v:shape id="_x0000_i1034" type="#_x0000_t75" style="width:11.25pt;height:11.25pt" o:bullet="t">
+      <v:shape id="_x0000_i1030" type="#_x0000_t75" style="width:11.25pt;height:11.25pt" o:bullet="t">
         <v:imagedata r:id="rId1" o:title="msoC976"/>
       </v:shape>
     </w:pict>

</xml_diff>